<commit_message>
Work up to FFPR
</commit_message>
<xml_diff>
--- a/Reports/Report Week 6.docx
+++ b/Reports/Report Week 6.docx
@@ -179,7 +179,19 @@
                         <w:rPr>
                           <w:rFonts w:ascii="Cambria Math" w:hAnsi="Cambria Math"/>
                         </w:rPr>
-                        <m:t>i+1,c</m:t>
+                        <m:t>i</m:t>
+                      </m:r>
+                      <m:r>
+                        <w:rPr>
+                          <w:rFonts w:ascii="Cambria Math" w:hAnsi="Cambria Math"/>
+                        </w:rPr>
+                        <m:t>+1,</m:t>
+                      </m:r>
+                      <m:r>
+                        <w:rPr>
+                          <w:rFonts w:ascii="Cambria Math" w:hAnsi="Cambria Math"/>
+                        </w:rPr>
+                        <m:t>c</m:t>
                       </m:r>
                     </m:sub>
                   </m:sSub>
@@ -315,7 +327,13 @@
             </w:r>
             <w:proofErr w:type="spellEnd"/>
             <w:r>
-              <w:t xml:space="preserve">). Further reduction in point </w:t>
+              <w:t>). Further reduction in point</w:t>
+            </w:r>
+            <w:r>
+              <w:t>s</w:t>
+            </w:r>
+            <w:r>
+              <w:t xml:space="preserve"> </w:t>
             </w:r>
             <w:proofErr w:type="gramStart"/>
             <w:r>
@@ -392,7 +410,27 @@
               <w:jc w:val="both"/>
             </w:pPr>
             <w:r>
-              <w:t>Computational time taken vs grid size. Line of best fit approximated by quadratic function shown on page.</w:t>
+              <w:t>Computat</w:t>
+            </w:r>
+            <w:r>
+              <w:t>ional time taken vs grid size. Dotted line is</w:t>
+            </w:r>
+            <w:r>
+              <w:t xml:space="preserve"> </w:t>
+            </w:r>
+            <w:r>
+              <w:t xml:space="preserve">quadratic </w:t>
+            </w:r>
+            <w:proofErr w:type="gramStart"/>
+            <w:r>
+              <w:t>best fit</w:t>
+            </w:r>
+            <w:proofErr w:type="gramEnd"/>
+            <w:r>
+              <w:t xml:space="preserve"> approximation (function shown)</w:t>
+            </w:r>
+            <w:r>
+              <w:t>.</w:t>
             </w:r>
           </w:p>
         </w:tc>
@@ -603,10 +641,7 @@
       </w:r>
       <w:proofErr w:type="gramEnd"/>
       <w:r>
-        <w:t>, might the standard deviation be used for making error bars?</w:t>
-      </w:r>
-      <w:r>
-        <w:t xml:space="preserve"> Lastly, the trained model was used to project onto a 6400x6400 grid. Would training point &lt; 6400 have an impact as a result?</w:t>
+        <w:t>, might the standard deviation be used for making error bars? Lastly, the trained model was used to project onto a 6400x6400 grid. Would training point &lt; 6400 have an impact as a result?</w:t>
       </w:r>
     </w:p>
     <w:tbl>
@@ -856,8 +891,6 @@
       <w:r>
         <w:t xml:space="preserve"> against the mean error. For reference, the 6x20 case had 3021 parameters compared to the default case’s 1201 parameters.</w:t>
       </w:r>
-      <w:bookmarkStart w:id="0" w:name="_GoBack"/>
-      <w:bookmarkEnd w:id="0"/>
     </w:p>
     <w:tbl>
       <w:tblPr>
@@ -1262,11 +1295,19 @@
       <w:tblPr>
         <w:tblStyle w:val="TableGrid"/>
         <w:tblW w:w="0" w:type="auto"/>
+        <w:tblBorders>
+          <w:top w:val="none" w:sz="0" w:space="0" w:color="auto"/>
+          <w:left w:val="none" w:sz="0" w:space="0" w:color="auto"/>
+          <w:bottom w:val="none" w:sz="0" w:space="0" w:color="auto"/>
+          <w:right w:val="none" w:sz="0" w:space="0" w:color="auto"/>
+          <w:insideH w:val="none" w:sz="0" w:space="0" w:color="auto"/>
+          <w:insideV w:val="none" w:sz="0" w:space="0" w:color="auto"/>
+        </w:tblBorders>
         <w:tblLook w:val="04A0" w:firstRow="1" w:lastRow="0" w:firstColumn="1" w:lastColumn="0" w:noHBand="0" w:noVBand="1"/>
       </w:tblPr>
       <w:tblGrid>
-        <w:gridCol w:w="5228"/>
-        <w:gridCol w:w="5228"/>
+        <w:gridCol w:w="5233"/>
+        <w:gridCol w:w="5233"/>
       </w:tblGrid>
       <w:tr>
         <w:tc>
@@ -1277,6 +1318,7 @@
             <w:pPr>
               <w:jc w:val="both"/>
             </w:pPr>
+            <w:bookmarkStart w:id="0" w:name="_GoBack"/>
             <w:r>
               <w:rPr>
                 <w:noProof/>
@@ -1296,6 +1338,7 @@
                 </wp:inline>
               </w:drawing>
             </w:r>
+            <w:bookmarkEnd w:id="0"/>
           </w:p>
         </w:tc>
         <w:tc>
@@ -1855,6 +1898,7 @@
   <w:style w:type="character" w:default="1" w:styleId="DefaultParagraphFont">
     <w:name w:val="Default Paragraph Font"/>
     <w:uiPriority w:val="1"/>
+    <w:semiHidden/>
     <w:unhideWhenUsed/>
   </w:style>
   <w:style w:type="table" w:default="1" w:styleId="TableNormal">
@@ -1939,7 +1983,17 @@
   <c:chart>
     <c:autoTitleDeleted val="1"/>
     <c:plotArea>
-      <c:layout/>
+      <c:layout>
+        <c:manualLayout>
+          <c:layoutTarget val="inner"/>
+          <c:xMode val="edge"/>
+          <c:yMode val="edge"/>
+          <c:x val="0.19283178681012661"/>
+          <c:y val="6.6327751196172249E-2"/>
+          <c:w val="0.7424908649611508"/>
+          <c:h val="0.77431196548995973"/>
+        </c:manualLayout>
+      </c:layout>
       <c:scatterChart>
         <c:scatterStyle val="lineMarker"/>
         <c:varyColors val="0"/>
@@ -2064,13 +2118,13 @@
               <a:lstStyle/>
               <a:p>
                 <a:pPr>
-                  <a:defRPr sz="900" b="0" i="0" u="none" strike="noStrike" kern="1200" baseline="0">
+                  <a:defRPr sz="1100" b="0" i="0" u="none" strike="noStrike" kern="1200" baseline="0">
                     <a:solidFill>
                       <a:schemeClr val="tx1"/>
                     </a:solidFill>
-                    <a:latin typeface="Arial" panose="020B0604020202020204" pitchFamily="34" charset="0"/>
+                    <a:latin typeface="Times New Roman" panose="02020603050405020304" pitchFamily="18" charset="0"/>
                     <a:ea typeface="+mn-ea"/>
-                    <a:cs typeface="Arial" panose="020B0604020202020204" pitchFamily="34" charset="0"/>
+                    <a:cs typeface="Times New Roman" panose="02020603050405020304" pitchFamily="18" charset="0"/>
                   </a:defRPr>
                 </a:pPr>
                 <a:r>
@@ -2101,13 +2155,13 @@
             <a:lstStyle/>
             <a:p>
               <a:pPr>
-                <a:defRPr sz="900" b="0" i="0" u="none" strike="noStrike" kern="1200" baseline="0">
+                <a:defRPr sz="1100" b="0" i="0" u="none" strike="noStrike" kern="1200" baseline="0">
                   <a:solidFill>
                     <a:schemeClr val="tx1"/>
                   </a:solidFill>
-                  <a:latin typeface="Arial" panose="020B0604020202020204" pitchFamily="34" charset="0"/>
+                  <a:latin typeface="Times New Roman" panose="02020603050405020304" pitchFamily="18" charset="0"/>
                   <a:ea typeface="+mn-ea"/>
-                  <a:cs typeface="Arial" panose="020B0604020202020204" pitchFamily="34" charset="0"/>
+                  <a:cs typeface="Times New Roman" panose="02020603050405020304" pitchFamily="18" charset="0"/>
                 </a:defRPr>
               </a:pPr>
               <a:endParaRPr lang="en-US"/>
@@ -2136,13 +2190,13 @@
           <a:lstStyle/>
           <a:p>
             <a:pPr>
-              <a:defRPr sz="900" b="0" i="0" u="none" strike="noStrike" kern="1200" baseline="0">
+              <a:defRPr sz="1100" b="0" i="0" u="none" strike="noStrike" kern="1200" baseline="0">
                 <a:solidFill>
                   <a:schemeClr val="tx1"/>
                 </a:solidFill>
-                <a:latin typeface="Arial" panose="020B0604020202020204" pitchFamily="34" charset="0"/>
+                <a:latin typeface="Times New Roman" panose="02020603050405020304" pitchFamily="18" charset="0"/>
                 <a:ea typeface="+mn-ea"/>
-                <a:cs typeface="Arial" panose="020B0604020202020204" pitchFamily="34" charset="0"/>
+                <a:cs typeface="Times New Roman" panose="02020603050405020304" pitchFamily="18" charset="0"/>
               </a:defRPr>
             </a:pPr>
             <a:endParaRPr lang="en-US"/>
@@ -2183,13 +2237,13 @@
               <a:lstStyle/>
               <a:p>
                 <a:pPr>
-                  <a:defRPr sz="900" b="0" i="0" u="none" strike="noStrike" kern="1200" baseline="0">
+                  <a:defRPr sz="1100" b="0" i="0" u="none" strike="noStrike" kern="1200" baseline="0">
                     <a:solidFill>
                       <a:schemeClr val="tx1"/>
                     </a:solidFill>
-                    <a:latin typeface="Arial" panose="020B0604020202020204" pitchFamily="34" charset="0"/>
+                    <a:latin typeface="Times New Roman" panose="02020603050405020304" pitchFamily="18" charset="0"/>
                     <a:ea typeface="+mn-ea"/>
-                    <a:cs typeface="Arial" panose="020B0604020202020204" pitchFamily="34" charset="0"/>
+                    <a:cs typeface="Times New Roman" panose="02020603050405020304" pitchFamily="18" charset="0"/>
                   </a:defRPr>
                 </a:pPr>
                 <a:r>
@@ -2199,7 +2253,14 @@
               </a:p>
             </c:rich>
           </c:tx>
-          <c:layout/>
+          <c:layout>
+            <c:manualLayout>
+              <c:xMode val="edge"/>
+              <c:yMode val="edge"/>
+              <c:x val="1.7639276789651624E-2"/>
+              <c:y val="0.35723684210526313"/>
+            </c:manualLayout>
+          </c:layout>
           <c:overlay val="0"/>
           <c:spPr>
             <a:noFill/>
@@ -2213,13 +2274,13 @@
             <a:lstStyle/>
             <a:p>
               <a:pPr>
-                <a:defRPr sz="900" b="0" i="0" u="none" strike="noStrike" kern="1200" baseline="0">
+                <a:defRPr sz="1100" b="0" i="0" u="none" strike="noStrike" kern="1200" baseline="0">
                   <a:solidFill>
                     <a:schemeClr val="tx1"/>
                   </a:solidFill>
-                  <a:latin typeface="Arial" panose="020B0604020202020204" pitchFamily="34" charset="0"/>
+                  <a:latin typeface="Times New Roman" panose="02020603050405020304" pitchFamily="18" charset="0"/>
                   <a:ea typeface="+mn-ea"/>
-                  <a:cs typeface="Arial" panose="020B0604020202020204" pitchFamily="34" charset="0"/>
+                  <a:cs typeface="Times New Roman" panose="02020603050405020304" pitchFamily="18" charset="0"/>
                 </a:defRPr>
               </a:pPr>
               <a:endParaRPr lang="en-US"/>
@@ -2248,13 +2309,13 @@
           <a:lstStyle/>
           <a:p>
             <a:pPr>
-              <a:defRPr sz="900" b="0" i="0" u="none" strike="noStrike" kern="1200" baseline="0">
+              <a:defRPr sz="1100" b="0" i="0" u="none" strike="noStrike" kern="1200" baseline="0">
                 <a:solidFill>
                   <a:schemeClr val="tx1"/>
                 </a:solidFill>
-                <a:latin typeface="Arial" panose="020B0604020202020204" pitchFamily="34" charset="0"/>
+                <a:latin typeface="Times New Roman" panose="02020603050405020304" pitchFamily="18" charset="0"/>
                 <a:ea typeface="+mn-ea"/>
-                <a:cs typeface="Arial" panose="020B0604020202020204" pitchFamily="34" charset="0"/>
+                <a:cs typeface="Times New Roman" panose="02020603050405020304" pitchFamily="18" charset="0"/>
               </a:defRPr>
             </a:pPr>
             <a:endParaRPr lang="en-US"/>
@@ -2282,10 +2343,7 @@
     </a:solidFill>
     <a:ln w="9525" cap="flat" cmpd="sng" algn="ctr">
       <a:solidFill>
-        <a:schemeClr val="tx1">
-          <a:lumMod val="15000"/>
-          <a:lumOff val="85000"/>
-        </a:schemeClr>
+        <a:schemeClr val="tx1"/>
       </a:solidFill>
       <a:round/>
     </a:ln>
@@ -2296,12 +2354,12 @@
     <a:lstStyle/>
     <a:p>
       <a:pPr>
-        <a:defRPr sz="900">
+        <a:defRPr sz="1100">
           <a:solidFill>
             <a:schemeClr val="tx1"/>
           </a:solidFill>
-          <a:latin typeface="Arial" panose="020B0604020202020204" pitchFamily="34" charset="0"/>
-          <a:cs typeface="Arial" panose="020B0604020202020204" pitchFamily="34" charset="0"/>
+          <a:latin typeface="Times New Roman" panose="02020603050405020304" pitchFamily="18" charset="0"/>
+          <a:cs typeface="Times New Roman" panose="02020603050405020304" pitchFamily="18" charset="0"/>
         </a:defRPr>
       </a:pPr>
       <a:endParaRPr lang="en-US"/>
@@ -2334,10 +2392,10 @@
           <c:layoutTarget val="inner"/>
           <c:xMode val="edge"/>
           <c:yMode val="edge"/>
-          <c:x val="0.24568240040979947"/>
+          <c:x val="0.26386163215289976"/>
           <c:y val="0.10177342038373337"/>
-          <c:w val="0.67684804785524899"/>
-          <c:h val="0.69200730131574784"/>
+          <c:w val="0.65332785969374374"/>
+          <c:h val="0.75390764176762026"/>
         </c:manualLayout>
       </c:layout>
       <c:scatterChart>
@@ -2582,17 +2640,17 @@
               <a:lstStyle/>
               <a:p>
                 <a:pPr>
-                  <a:defRPr sz="1000" b="0" i="0" u="none" strike="noStrike" kern="1200" baseline="0">
+                  <a:defRPr sz="1100" b="0" i="0" u="none" strike="noStrike" kern="1200" baseline="0">
                     <a:solidFill>
                       <a:schemeClr val="tx1"/>
                     </a:solidFill>
-                    <a:latin typeface="Arial" panose="020B0604020202020204" pitchFamily="34" charset="0"/>
+                    <a:latin typeface="Times New Roman" panose="02020603050405020304" pitchFamily="18" charset="0"/>
                     <a:ea typeface="+mn-ea"/>
-                    <a:cs typeface="Arial" panose="020B0604020202020204" pitchFamily="34" charset="0"/>
+                    <a:cs typeface="Times New Roman" panose="02020603050405020304" pitchFamily="18" charset="0"/>
                   </a:defRPr>
                 </a:pPr>
                 <a:r>
-                  <a:rPr lang="en-GB" sz="1000"/>
+                  <a:rPr lang="en-GB"/>
                   <a:t>Training Points used</a:t>
                 </a:r>
               </a:p>
@@ -2619,13 +2677,13 @@
             <a:lstStyle/>
             <a:p>
               <a:pPr>
-                <a:defRPr sz="1000" b="0" i="0" u="none" strike="noStrike" kern="1200" baseline="0">
+                <a:defRPr sz="1100" b="0" i="0" u="none" strike="noStrike" kern="1200" baseline="0">
                   <a:solidFill>
                     <a:schemeClr val="tx1"/>
                   </a:solidFill>
-                  <a:latin typeface="Arial" panose="020B0604020202020204" pitchFamily="34" charset="0"/>
+                  <a:latin typeface="Times New Roman" panose="02020603050405020304" pitchFamily="18" charset="0"/>
                   <a:ea typeface="+mn-ea"/>
-                  <a:cs typeface="Arial" panose="020B0604020202020204" pitchFamily="34" charset="0"/>
+                  <a:cs typeface="Times New Roman" panose="02020603050405020304" pitchFamily="18" charset="0"/>
                 </a:defRPr>
               </a:pPr>
               <a:endParaRPr lang="en-US"/>
@@ -2654,13 +2712,13 @@
           <a:lstStyle/>
           <a:p>
             <a:pPr>
-              <a:defRPr sz="900" b="0" i="0" u="none" strike="noStrike" kern="1200" baseline="0">
+              <a:defRPr sz="1100" b="0" i="0" u="none" strike="noStrike" kern="1200" baseline="0">
                 <a:solidFill>
                   <a:schemeClr val="tx1"/>
                 </a:solidFill>
-                <a:latin typeface="Arial" panose="020B0604020202020204" pitchFamily="34" charset="0"/>
+                <a:latin typeface="Times New Roman" panose="02020603050405020304" pitchFamily="18" charset="0"/>
                 <a:ea typeface="+mn-ea"/>
-                <a:cs typeface="Arial" panose="020B0604020202020204" pitchFamily="34" charset="0"/>
+                <a:cs typeface="Times New Roman" panose="02020603050405020304" pitchFamily="18" charset="0"/>
               </a:defRPr>
             </a:pPr>
             <a:endParaRPr lang="en-US"/>
@@ -2699,17 +2757,17 @@
               <a:lstStyle/>
               <a:p>
                 <a:pPr>
-                  <a:defRPr sz="1000" b="0" i="0" u="none" strike="noStrike" kern="1200" baseline="0">
+                  <a:defRPr sz="1100" b="0" i="0" u="none" strike="noStrike" kern="1200" baseline="0">
                     <a:solidFill>
                       <a:schemeClr val="tx1"/>
                     </a:solidFill>
-                    <a:latin typeface="Arial" panose="020B0604020202020204" pitchFamily="34" charset="0"/>
+                    <a:latin typeface="Times New Roman" panose="02020603050405020304" pitchFamily="18" charset="0"/>
                     <a:ea typeface="+mn-ea"/>
-                    <a:cs typeface="Arial" panose="020B0604020202020204" pitchFamily="34" charset="0"/>
+                    <a:cs typeface="Times New Roman" panose="02020603050405020304" pitchFamily="18" charset="0"/>
                   </a:defRPr>
                 </a:pPr>
                 <a:r>
-                  <a:rPr lang="en-GB" sz="1000"/>
+                  <a:rPr lang="en-GB"/>
                   <a:t>Mean error</a:t>
                 </a:r>
               </a:p>
@@ -2736,13 +2794,13 @@
             <a:lstStyle/>
             <a:p>
               <a:pPr>
-                <a:defRPr sz="1000" b="0" i="0" u="none" strike="noStrike" kern="1200" baseline="0">
+                <a:defRPr sz="1100" b="0" i="0" u="none" strike="noStrike" kern="1200" baseline="0">
                   <a:solidFill>
                     <a:schemeClr val="tx1"/>
                   </a:solidFill>
-                  <a:latin typeface="Arial" panose="020B0604020202020204" pitchFamily="34" charset="0"/>
+                  <a:latin typeface="Times New Roman" panose="02020603050405020304" pitchFamily="18" charset="0"/>
                   <a:ea typeface="+mn-ea"/>
-                  <a:cs typeface="Arial" panose="020B0604020202020204" pitchFamily="34" charset="0"/>
+                  <a:cs typeface="Times New Roman" panose="02020603050405020304" pitchFamily="18" charset="0"/>
                 </a:defRPr>
               </a:pPr>
               <a:endParaRPr lang="en-US"/>
@@ -2771,13 +2829,13 @@
           <a:lstStyle/>
           <a:p>
             <a:pPr>
-              <a:defRPr sz="900" b="0" i="0" u="none" strike="noStrike" kern="1200" baseline="0">
+              <a:defRPr sz="1100" b="0" i="0" u="none" strike="noStrike" kern="1200" baseline="0">
                 <a:solidFill>
                   <a:schemeClr val="tx1"/>
                 </a:solidFill>
-                <a:latin typeface="Arial" panose="020B0604020202020204" pitchFamily="34" charset="0"/>
+                <a:latin typeface="Times New Roman" panose="02020603050405020304" pitchFamily="18" charset="0"/>
                 <a:ea typeface="+mn-ea"/>
-                <a:cs typeface="Arial" panose="020B0604020202020204" pitchFamily="34" charset="0"/>
+                <a:cs typeface="Times New Roman" panose="02020603050405020304" pitchFamily="18" charset="0"/>
               </a:defRPr>
             </a:pPr>
             <a:endParaRPr lang="en-US"/>
@@ -2805,10 +2863,7 @@
     </a:solidFill>
     <a:ln w="9525" cap="flat" cmpd="sng" algn="ctr">
       <a:solidFill>
-        <a:schemeClr val="tx1">
-          <a:lumMod val="15000"/>
-          <a:lumOff val="85000"/>
-        </a:schemeClr>
+        <a:schemeClr val="tx1"/>
       </a:solidFill>
       <a:round/>
     </a:ln>
@@ -2819,12 +2874,12 @@
     <a:lstStyle/>
     <a:p>
       <a:pPr>
-        <a:defRPr sz="900">
+        <a:defRPr sz="1100">
           <a:solidFill>
             <a:schemeClr val="tx1"/>
           </a:solidFill>
-          <a:latin typeface="Arial" panose="020B0604020202020204" pitchFamily="34" charset="0"/>
-          <a:cs typeface="Arial" panose="020B0604020202020204" pitchFamily="34" charset="0"/>
+          <a:latin typeface="Times New Roman" panose="02020603050405020304" pitchFamily="18" charset="0"/>
+          <a:cs typeface="Times New Roman" panose="02020603050405020304" pitchFamily="18" charset="0"/>
         </a:defRPr>
       </a:pPr>
       <a:endParaRPr lang="en-US"/>
@@ -2857,10 +2912,10 @@
           <c:layoutTarget val="inner"/>
           <c:xMode val="edge"/>
           <c:yMode val="edge"/>
-          <c:x val="0.12814814814814815"/>
-          <c:y val="0.1481723163841808"/>
-          <c:w val="0.80872754629629628"/>
-          <c:h val="0.66818596986817325"/>
+          <c:x val="0.20752493399739116"/>
+          <c:y val="6.4440247899634553E-2"/>
+          <c:w val="0.72935076118572051"/>
+          <c:h val="0.73995639151565384"/>
         </c:manualLayout>
       </c:layout>
       <c:scatterChart>
@@ -2906,7 +2961,12 @@
             <c:dispRSqr val="0"/>
             <c:dispEq val="1"/>
             <c:trendlineLbl>
-              <c:layout/>
+              <c:layout>
+                <c:manualLayout>
+                  <c:x val="-1.043147939595894E-2"/>
+                  <c:y val="-1.0612496703462307E-2"/>
+                </c:manualLayout>
+              </c:layout>
               <c:numFmt formatCode="General" sourceLinked="0"/>
               <c:spPr>
                 <a:noFill/>
@@ -2920,13 +2980,13 @@
                 <a:lstStyle/>
                 <a:p>
                   <a:pPr>
-                    <a:defRPr sz="900" b="0" i="0" u="none" strike="noStrike" kern="1200" baseline="0">
+                    <a:defRPr sz="1100" b="0" i="0" u="none" strike="noStrike" kern="1200" baseline="0">
                       <a:solidFill>
                         <a:schemeClr val="tx1"/>
                       </a:solidFill>
-                      <a:latin typeface="Arial" panose="020B0604020202020204" pitchFamily="34" charset="0"/>
+                      <a:latin typeface="Times New Roman" panose="02020603050405020304" pitchFamily="18" charset="0"/>
                       <a:ea typeface="+mn-ea"/>
-                      <a:cs typeface="Arial" panose="020B0604020202020204" pitchFamily="34" charset="0"/>
+                      <a:cs typeface="Times New Roman" panose="02020603050405020304" pitchFamily="18" charset="0"/>
                     </a:defRPr>
                   </a:pPr>
                   <a:endParaRPr lang="en-US"/>
@@ -3030,13 +3090,13 @@
               <a:lstStyle/>
               <a:p>
                 <a:pPr>
-                  <a:defRPr sz="900" b="0" i="0" u="none" strike="noStrike" kern="1200" baseline="0">
+                  <a:defRPr sz="1100" b="0" i="0" u="none" strike="noStrike" kern="1200" baseline="0">
                     <a:solidFill>
                       <a:schemeClr val="tx1"/>
                     </a:solidFill>
-                    <a:latin typeface="Arial" panose="020B0604020202020204" pitchFamily="34" charset="0"/>
+                    <a:latin typeface="Times New Roman" panose="02020603050405020304" pitchFamily="18" charset="0"/>
                     <a:ea typeface="+mn-ea"/>
-                    <a:cs typeface="Arial" panose="020B0604020202020204" pitchFamily="34" charset="0"/>
+                    <a:cs typeface="Times New Roman" panose="02020603050405020304" pitchFamily="18" charset="0"/>
                   </a:defRPr>
                 </a:pPr>
                 <a:r>
@@ -3067,13 +3127,13 @@
             <a:lstStyle/>
             <a:p>
               <a:pPr>
-                <a:defRPr sz="900" b="0" i="0" u="none" strike="noStrike" kern="1200" baseline="0">
+                <a:defRPr sz="1100" b="0" i="0" u="none" strike="noStrike" kern="1200" baseline="0">
                   <a:solidFill>
                     <a:schemeClr val="tx1"/>
                   </a:solidFill>
-                  <a:latin typeface="Arial" panose="020B0604020202020204" pitchFamily="34" charset="0"/>
+                  <a:latin typeface="Times New Roman" panose="02020603050405020304" pitchFamily="18" charset="0"/>
                   <a:ea typeface="+mn-ea"/>
-                  <a:cs typeface="Arial" panose="020B0604020202020204" pitchFamily="34" charset="0"/>
+                  <a:cs typeface="Times New Roman" panose="02020603050405020304" pitchFamily="18" charset="0"/>
                 </a:defRPr>
               </a:pPr>
               <a:endParaRPr lang="en-US"/>
@@ -3102,13 +3162,13 @@
           <a:lstStyle/>
           <a:p>
             <a:pPr>
-              <a:defRPr sz="900" b="0" i="0" u="none" strike="noStrike" kern="1200" baseline="0">
+              <a:defRPr sz="1100" b="0" i="0" u="none" strike="noStrike" kern="1200" baseline="0">
                 <a:solidFill>
                   <a:schemeClr val="tx1"/>
                 </a:solidFill>
-                <a:latin typeface="Arial" panose="020B0604020202020204" pitchFamily="34" charset="0"/>
+                <a:latin typeface="Times New Roman" panose="02020603050405020304" pitchFamily="18" charset="0"/>
                 <a:ea typeface="+mn-ea"/>
-                <a:cs typeface="Arial" panose="020B0604020202020204" pitchFamily="34" charset="0"/>
+                <a:cs typeface="Times New Roman" panose="02020603050405020304" pitchFamily="18" charset="0"/>
               </a:defRPr>
             </a:pPr>
             <a:endParaRPr lang="en-US"/>
@@ -3149,13 +3209,13 @@
               <a:lstStyle/>
               <a:p>
                 <a:pPr>
-                  <a:defRPr sz="900" b="0" i="0" u="none" strike="noStrike" kern="1200" baseline="0">
+                  <a:defRPr sz="1100" b="0" i="0" u="none" strike="noStrike" kern="1200" baseline="0">
                     <a:solidFill>
                       <a:schemeClr val="tx1"/>
                     </a:solidFill>
-                    <a:latin typeface="Arial" panose="020B0604020202020204" pitchFamily="34" charset="0"/>
+                    <a:latin typeface="Times New Roman" panose="02020603050405020304" pitchFamily="18" charset="0"/>
                     <a:ea typeface="+mn-ea"/>
-                    <a:cs typeface="Arial" panose="020B0604020202020204" pitchFamily="34" charset="0"/>
+                    <a:cs typeface="Times New Roman" panose="02020603050405020304" pitchFamily="18" charset="0"/>
                   </a:defRPr>
                 </a:pPr>
                 <a:r>
@@ -3165,7 +3225,14 @@
               </a:p>
             </c:rich>
           </c:tx>
-          <c:layout/>
+          <c:layout>
+            <c:manualLayout>
+              <c:xMode val="edge"/>
+              <c:yMode val="edge"/>
+              <c:x val="2.6717485685449106E-2"/>
+              <c:y val="0.1662067211694232"/>
+            </c:manualLayout>
+          </c:layout>
           <c:overlay val="0"/>
           <c:spPr>
             <a:noFill/>
@@ -3179,13 +3246,13 @@
             <a:lstStyle/>
             <a:p>
               <a:pPr>
-                <a:defRPr sz="900" b="0" i="0" u="none" strike="noStrike" kern="1200" baseline="0">
+                <a:defRPr sz="1100" b="0" i="0" u="none" strike="noStrike" kern="1200" baseline="0">
                   <a:solidFill>
                     <a:schemeClr val="tx1"/>
                   </a:solidFill>
-                  <a:latin typeface="Arial" panose="020B0604020202020204" pitchFamily="34" charset="0"/>
+                  <a:latin typeface="Times New Roman" panose="02020603050405020304" pitchFamily="18" charset="0"/>
                   <a:ea typeface="+mn-ea"/>
-                  <a:cs typeface="Arial" panose="020B0604020202020204" pitchFamily="34" charset="0"/>
+                  <a:cs typeface="Times New Roman" panose="02020603050405020304" pitchFamily="18" charset="0"/>
                 </a:defRPr>
               </a:pPr>
               <a:endParaRPr lang="en-US"/>
@@ -3214,13 +3281,13 @@
           <a:lstStyle/>
           <a:p>
             <a:pPr>
-              <a:defRPr sz="900" b="0" i="0" u="none" strike="noStrike" kern="1200" baseline="0">
+              <a:defRPr sz="1100" b="0" i="0" u="none" strike="noStrike" kern="1200" baseline="0">
                 <a:solidFill>
                   <a:schemeClr val="tx1"/>
                 </a:solidFill>
-                <a:latin typeface="Arial" panose="020B0604020202020204" pitchFamily="34" charset="0"/>
+                <a:latin typeface="Times New Roman" panose="02020603050405020304" pitchFamily="18" charset="0"/>
                 <a:ea typeface="+mn-ea"/>
-                <a:cs typeface="Arial" panose="020B0604020202020204" pitchFamily="34" charset="0"/>
+                <a:cs typeface="Times New Roman" panose="02020603050405020304" pitchFamily="18" charset="0"/>
               </a:defRPr>
             </a:pPr>
             <a:endParaRPr lang="en-US"/>
@@ -3248,10 +3315,7 @@
     </a:solidFill>
     <a:ln w="9525" cap="flat" cmpd="sng" algn="ctr">
       <a:solidFill>
-        <a:schemeClr val="tx1">
-          <a:lumMod val="15000"/>
-          <a:lumOff val="85000"/>
-        </a:schemeClr>
+        <a:schemeClr val="tx1"/>
       </a:solidFill>
       <a:round/>
     </a:ln>
@@ -3262,12 +3326,12 @@
     <a:lstStyle/>
     <a:p>
       <a:pPr>
-        <a:defRPr sz="900">
+        <a:defRPr sz="1100">
           <a:solidFill>
             <a:schemeClr val="tx1"/>
           </a:solidFill>
-          <a:latin typeface="Arial" panose="020B0604020202020204" pitchFamily="34" charset="0"/>
-          <a:cs typeface="Arial" panose="020B0604020202020204" pitchFamily="34" charset="0"/>
+          <a:latin typeface="Times New Roman" panose="02020603050405020304" pitchFamily="18" charset="0"/>
+          <a:cs typeface="Times New Roman" panose="02020603050405020304" pitchFamily="18" charset="0"/>
         </a:defRPr>
       </a:pPr>
       <a:endParaRPr lang="en-US"/>
@@ -3300,10 +3364,10 @@
           <c:layoutTarget val="inner"/>
           <c:xMode val="edge"/>
           <c:yMode val="edge"/>
-          <c:x val="0.18622545205564719"/>
-          <c:y val="0.11655398313896442"/>
-          <c:w val="0.73566182191652918"/>
-          <c:h val="0.71279027195376155"/>
+          <c:x val="0.20774283359621207"/>
+          <c:y val="9.1793818251827156E-2"/>
+          <c:w val="0.71214160264463222"/>
+          <c:h val="0.70660018472621289"/>
         </c:manualLayout>
       </c:layout>
       <c:scatterChart>
@@ -3334,53 +3398,6 @@
               <a:effectLst/>
             </c:spPr>
           </c:marker>
-          <c:trendline>
-            <c:spPr>
-              <a:ln w="19050" cap="rnd">
-                <a:solidFill>
-                  <a:schemeClr val="accent1"/>
-                </a:solidFill>
-                <a:prstDash val="sysDot"/>
-              </a:ln>
-              <a:effectLst/>
-            </c:spPr>
-            <c:trendlineType val="linear"/>
-            <c:dispRSqr val="0"/>
-            <c:dispEq val="1"/>
-            <c:trendlineLbl>
-              <c:layout>
-                <c:manualLayout>
-                  <c:x val="-0.2608830024917746"/>
-                  <c:y val="-4.3070628182215916E-3"/>
-                </c:manualLayout>
-              </c:layout>
-              <c:numFmt formatCode="General" sourceLinked="0"/>
-              <c:spPr>
-                <a:noFill/>
-                <a:ln>
-                  <a:noFill/>
-                </a:ln>
-                <a:effectLst/>
-              </c:spPr>
-              <c:txPr>
-                <a:bodyPr rot="0" spcFirstLastPara="1" vertOverflow="ellipsis" vert="horz" wrap="square" anchor="ctr" anchorCtr="1"/>
-                <a:lstStyle/>
-                <a:p>
-                  <a:pPr>
-                    <a:defRPr sz="900" b="0" i="0" u="none" strike="noStrike" kern="1200" baseline="0">
-                      <a:solidFill>
-                        <a:schemeClr val="tx1"/>
-                      </a:solidFill>
-                      <a:latin typeface="Arial" panose="020B0604020202020204" pitchFamily="34" charset="0"/>
-                      <a:ea typeface="+mn-ea"/>
-                      <a:cs typeface="Arial" panose="020B0604020202020204" pitchFamily="34" charset="0"/>
-                    </a:defRPr>
-                  </a:pPr>
-                  <a:endParaRPr lang="en-US"/>
-                </a:p>
-              </c:txPr>
-            </c:trendlineLbl>
-          </c:trendline>
           <c:xVal>
             <c:numRef>
               <c:f>'Parameter Investigation'!$B$12:$B$21</c:f>
@@ -3506,17 +3523,17 @@
               <a:lstStyle/>
               <a:p>
                 <a:pPr>
-                  <a:defRPr sz="1000" b="0" i="0" u="none" strike="noStrike" kern="1200" baseline="0">
+                  <a:defRPr sz="1100" b="0" i="0" u="none" strike="noStrike" kern="1200" baseline="0">
                     <a:solidFill>
                       <a:schemeClr val="tx1"/>
                     </a:solidFill>
-                    <a:latin typeface="Arial" panose="020B0604020202020204" pitchFamily="34" charset="0"/>
+                    <a:latin typeface="Times New Roman" panose="02020603050405020304" pitchFamily="18" charset="0"/>
                     <a:ea typeface="+mn-ea"/>
-                    <a:cs typeface="Arial" panose="020B0604020202020204" pitchFamily="34" charset="0"/>
+                    <a:cs typeface="Times New Roman" panose="02020603050405020304" pitchFamily="18" charset="0"/>
                   </a:defRPr>
                 </a:pPr>
                 <a:r>
-                  <a:rPr lang="en-GB" sz="1000"/>
+                  <a:rPr lang="en-GB"/>
                   <a:t>Training Points used</a:t>
                 </a:r>
               </a:p>
@@ -3526,8 +3543,8 @@
             <c:manualLayout>
               <c:xMode val="edge"/>
               <c:yMode val="edge"/>
-              <c:x val="0.34032118514829918"/>
-              <c:y val="0.91010539367637944"/>
+              <c:x val="0.37952138577738542"/>
+              <c:y val="0.90671618693902811"/>
             </c:manualLayout>
           </c:layout>
           <c:overlay val="0"/>
@@ -3543,13 +3560,13 @@
             <a:lstStyle/>
             <a:p>
               <a:pPr>
-                <a:defRPr sz="1000" b="0" i="0" u="none" strike="noStrike" kern="1200" baseline="0">
+                <a:defRPr sz="1100" b="0" i="0" u="none" strike="noStrike" kern="1200" baseline="0">
                   <a:solidFill>
                     <a:schemeClr val="tx1"/>
                   </a:solidFill>
-                  <a:latin typeface="Arial" panose="020B0604020202020204" pitchFamily="34" charset="0"/>
+                  <a:latin typeface="Times New Roman" panose="02020603050405020304" pitchFamily="18" charset="0"/>
                   <a:ea typeface="+mn-ea"/>
-                  <a:cs typeface="Arial" panose="020B0604020202020204" pitchFamily="34" charset="0"/>
+                  <a:cs typeface="Times New Roman" panose="02020603050405020304" pitchFamily="18" charset="0"/>
                 </a:defRPr>
               </a:pPr>
               <a:endParaRPr lang="en-US"/>
@@ -3578,13 +3595,13 @@
           <a:lstStyle/>
           <a:p>
             <a:pPr>
-              <a:defRPr sz="900" b="0" i="0" u="none" strike="noStrike" kern="1200" baseline="0">
+              <a:defRPr sz="1100" b="0" i="0" u="none" strike="noStrike" kern="1200" baseline="0">
                 <a:solidFill>
                   <a:schemeClr val="tx1"/>
                 </a:solidFill>
-                <a:latin typeface="Arial" panose="020B0604020202020204" pitchFamily="34" charset="0"/>
+                <a:latin typeface="Times New Roman" panose="02020603050405020304" pitchFamily="18" charset="0"/>
                 <a:ea typeface="+mn-ea"/>
-                <a:cs typeface="Arial" panose="020B0604020202020204" pitchFamily="34" charset="0"/>
+                <a:cs typeface="Times New Roman" panose="02020603050405020304" pitchFamily="18" charset="0"/>
               </a:defRPr>
             </a:pPr>
             <a:endParaRPr lang="en-US"/>
@@ -3622,17 +3639,17 @@
               <a:lstStyle/>
               <a:p>
                 <a:pPr>
-                  <a:defRPr sz="1000" b="0" i="0" u="none" strike="noStrike" kern="1200" baseline="0">
+                  <a:defRPr sz="1100" b="0" i="0" u="none" strike="noStrike" kern="1200" baseline="0">
                     <a:solidFill>
                       <a:schemeClr val="tx1"/>
                     </a:solidFill>
-                    <a:latin typeface="Arial" panose="020B0604020202020204" pitchFamily="34" charset="0"/>
+                    <a:latin typeface="Times New Roman" panose="02020603050405020304" pitchFamily="18" charset="0"/>
                     <a:ea typeface="+mn-ea"/>
-                    <a:cs typeface="Arial" panose="020B0604020202020204" pitchFamily="34" charset="0"/>
+                    <a:cs typeface="Times New Roman" panose="02020603050405020304" pitchFamily="18" charset="0"/>
                   </a:defRPr>
                 </a:pPr>
                 <a:r>
-                  <a:rPr lang="en-GB" sz="1000"/>
+                  <a:rPr lang="en-GB"/>
                   <a:t>Time taken (s)</a:t>
                 </a:r>
               </a:p>
@@ -3642,8 +3659,8 @@
             <c:manualLayout>
               <c:xMode val="edge"/>
               <c:yMode val="edge"/>
-              <c:x val="3.6736717685711996E-3"/>
-              <c:y val="0.32872882410875448"/>
+              <c:x val="3.6737175787170083E-3"/>
+              <c:y val="0.28539858701506321"/>
             </c:manualLayout>
           </c:layout>
           <c:overlay val="0"/>
@@ -3659,13 +3676,13 @@
             <a:lstStyle/>
             <a:p>
               <a:pPr>
-                <a:defRPr sz="1000" b="0" i="0" u="none" strike="noStrike" kern="1200" baseline="0">
+                <a:defRPr sz="1100" b="0" i="0" u="none" strike="noStrike" kern="1200" baseline="0">
                   <a:solidFill>
                     <a:schemeClr val="tx1"/>
                   </a:solidFill>
-                  <a:latin typeface="Arial" panose="020B0604020202020204" pitchFamily="34" charset="0"/>
+                  <a:latin typeface="Times New Roman" panose="02020603050405020304" pitchFamily="18" charset="0"/>
                   <a:ea typeface="+mn-ea"/>
-                  <a:cs typeface="Arial" panose="020B0604020202020204" pitchFamily="34" charset="0"/>
+                  <a:cs typeface="Times New Roman" panose="02020603050405020304" pitchFamily="18" charset="0"/>
                 </a:defRPr>
               </a:pPr>
               <a:endParaRPr lang="en-US"/>
@@ -3694,13 +3711,13 @@
           <a:lstStyle/>
           <a:p>
             <a:pPr>
-              <a:defRPr sz="900" b="0" i="0" u="none" strike="noStrike" kern="1200" baseline="0">
+              <a:defRPr sz="1100" b="0" i="0" u="none" strike="noStrike" kern="1200" baseline="0">
                 <a:solidFill>
                   <a:schemeClr val="tx1"/>
                 </a:solidFill>
-                <a:latin typeface="Arial" panose="020B0604020202020204" pitchFamily="34" charset="0"/>
+                <a:latin typeface="Times New Roman" panose="02020603050405020304" pitchFamily="18" charset="0"/>
                 <a:ea typeface="+mn-ea"/>
-                <a:cs typeface="Arial" panose="020B0604020202020204" pitchFamily="34" charset="0"/>
+                <a:cs typeface="Times New Roman" panose="02020603050405020304" pitchFamily="18" charset="0"/>
               </a:defRPr>
             </a:pPr>
             <a:endParaRPr lang="en-US"/>
@@ -3739,12 +3756,12 @@
     <a:lstStyle/>
     <a:p>
       <a:pPr>
-        <a:defRPr sz="900">
+        <a:defRPr sz="1100">
           <a:solidFill>
             <a:schemeClr val="tx1"/>
           </a:solidFill>
-          <a:latin typeface="Arial" panose="020B0604020202020204" pitchFamily="34" charset="0"/>
-          <a:cs typeface="Arial" panose="020B0604020202020204" pitchFamily="34" charset="0"/>
+          <a:latin typeface="Times New Roman" panose="02020603050405020304" pitchFamily="18" charset="0"/>
+          <a:cs typeface="Times New Roman" panose="02020603050405020304" pitchFamily="18" charset="0"/>
         </a:defRPr>
       </a:pPr>
       <a:endParaRPr lang="en-US"/>
@@ -3777,9 +3794,9 @@
           <c:layoutTarget val="inner"/>
           <c:xMode val="edge"/>
           <c:yMode val="edge"/>
-          <c:x val="0.19917078679118599"/>
-          <c:y val="0.11458752271350696"/>
-          <c:w val="0.71332570347311242"/>
+          <c:x val="0.21954397997388703"/>
+          <c:y val="9.6017663530220287E-2"/>
+          <c:w val="0.69764551187275636"/>
           <c:h val="0.67919273167777106"/>
         </c:manualLayout>
       </c:layout>
@@ -3936,17 +3953,17 @@
               <a:lstStyle/>
               <a:p>
                 <a:pPr>
-                  <a:defRPr sz="1000" b="0" i="0" u="none" strike="noStrike" kern="1200" baseline="0">
+                  <a:defRPr sz="1100" b="0" i="0" u="none" strike="noStrike" kern="1200" baseline="0">
                     <a:solidFill>
                       <a:schemeClr val="tx1"/>
                     </a:solidFill>
-                    <a:latin typeface="Arial" panose="020B0604020202020204" pitchFamily="34" charset="0"/>
+                    <a:latin typeface="Times New Roman" panose="02020603050405020304" pitchFamily="18" charset="0"/>
                     <a:ea typeface="+mn-ea"/>
-                    <a:cs typeface="Arial" panose="020B0604020202020204" pitchFamily="34" charset="0"/>
+                    <a:cs typeface="Times New Roman" panose="02020603050405020304" pitchFamily="18" charset="0"/>
                   </a:defRPr>
                 </a:pPr>
                 <a:r>
-                  <a:rPr lang="en-GB" sz="1000"/>
+                  <a:rPr lang="en-GB"/>
                   <a:t>Training Points used</a:t>
                 </a:r>
               </a:p>
@@ -3973,13 +3990,13 @@
             <a:lstStyle/>
             <a:p>
               <a:pPr>
-                <a:defRPr sz="1000" b="0" i="0" u="none" strike="noStrike" kern="1200" baseline="0">
+                <a:defRPr sz="1100" b="0" i="0" u="none" strike="noStrike" kern="1200" baseline="0">
                   <a:solidFill>
                     <a:schemeClr val="tx1"/>
                   </a:solidFill>
-                  <a:latin typeface="Arial" panose="020B0604020202020204" pitchFamily="34" charset="0"/>
+                  <a:latin typeface="Times New Roman" panose="02020603050405020304" pitchFamily="18" charset="0"/>
                   <a:ea typeface="+mn-ea"/>
-                  <a:cs typeface="Arial" panose="020B0604020202020204" pitchFamily="34" charset="0"/>
+                  <a:cs typeface="Times New Roman" panose="02020603050405020304" pitchFamily="18" charset="0"/>
                 </a:defRPr>
               </a:pPr>
               <a:endParaRPr lang="en-US"/>
@@ -4008,13 +4025,13 @@
           <a:lstStyle/>
           <a:p>
             <a:pPr>
-              <a:defRPr sz="900" b="0" i="0" u="none" strike="noStrike" kern="1200" baseline="0">
+              <a:defRPr sz="1100" b="0" i="0" u="none" strike="noStrike" kern="1200" baseline="0">
                 <a:solidFill>
                   <a:schemeClr val="tx1"/>
                 </a:solidFill>
-                <a:latin typeface="Arial" panose="020B0604020202020204" pitchFamily="34" charset="0"/>
+                <a:latin typeface="Times New Roman" panose="02020603050405020304" pitchFamily="18" charset="0"/>
                 <a:ea typeface="+mn-ea"/>
-                <a:cs typeface="Arial" panose="020B0604020202020204" pitchFamily="34" charset="0"/>
+                <a:cs typeface="Times New Roman" panose="02020603050405020304" pitchFamily="18" charset="0"/>
               </a:defRPr>
             </a:pPr>
             <a:endParaRPr lang="en-US"/>
@@ -4052,17 +4069,17 @@
               <a:lstStyle/>
               <a:p>
                 <a:pPr>
-                  <a:defRPr sz="1000" b="0" i="0" u="none" strike="noStrike" kern="1200" baseline="0">
+                  <a:defRPr sz="1100" b="0" i="0" u="none" strike="noStrike" kern="1200" baseline="0">
                     <a:solidFill>
                       <a:schemeClr val="tx1"/>
                     </a:solidFill>
-                    <a:latin typeface="Arial" panose="020B0604020202020204" pitchFamily="34" charset="0"/>
+                    <a:latin typeface="Times New Roman" panose="02020603050405020304" pitchFamily="18" charset="0"/>
                     <a:ea typeface="+mn-ea"/>
-                    <a:cs typeface="Arial" panose="020B0604020202020204" pitchFamily="34" charset="0"/>
+                    <a:cs typeface="Times New Roman" panose="02020603050405020304" pitchFamily="18" charset="0"/>
                   </a:defRPr>
                 </a:pPr>
                 <a:r>
-                  <a:rPr lang="en-GB" sz="1000"/>
+                  <a:rPr lang="en-GB"/>
                   <a:t>Mean error</a:t>
                 </a:r>
               </a:p>
@@ -4089,13 +4106,13 @@
             <a:lstStyle/>
             <a:p>
               <a:pPr>
-                <a:defRPr sz="1000" b="0" i="0" u="none" strike="noStrike" kern="1200" baseline="0">
+                <a:defRPr sz="1100" b="0" i="0" u="none" strike="noStrike" kern="1200" baseline="0">
                   <a:solidFill>
                     <a:schemeClr val="tx1"/>
                   </a:solidFill>
-                  <a:latin typeface="Arial" panose="020B0604020202020204" pitchFamily="34" charset="0"/>
+                  <a:latin typeface="Times New Roman" panose="02020603050405020304" pitchFamily="18" charset="0"/>
                   <a:ea typeface="+mn-ea"/>
-                  <a:cs typeface="Arial" panose="020B0604020202020204" pitchFamily="34" charset="0"/>
+                  <a:cs typeface="Times New Roman" panose="02020603050405020304" pitchFamily="18" charset="0"/>
                 </a:defRPr>
               </a:pPr>
               <a:endParaRPr lang="en-US"/>
@@ -4124,13 +4141,13 @@
           <a:lstStyle/>
           <a:p>
             <a:pPr>
-              <a:defRPr sz="900" b="0" i="0" u="none" strike="noStrike" kern="1200" baseline="0">
+              <a:defRPr sz="1100" b="0" i="0" u="none" strike="noStrike" kern="1200" baseline="0">
                 <a:solidFill>
                   <a:schemeClr val="tx1"/>
                 </a:solidFill>
-                <a:latin typeface="Arial" panose="020B0604020202020204" pitchFamily="34" charset="0"/>
+                <a:latin typeface="Times New Roman" panose="02020603050405020304" pitchFamily="18" charset="0"/>
                 <a:ea typeface="+mn-ea"/>
-                <a:cs typeface="Arial" panose="020B0604020202020204" pitchFamily="34" charset="0"/>
+                <a:cs typeface="Times New Roman" panose="02020603050405020304" pitchFamily="18" charset="0"/>
               </a:defRPr>
             </a:pPr>
             <a:endParaRPr lang="en-US"/>
@@ -4169,12 +4186,12 @@
     <a:lstStyle/>
     <a:p>
       <a:pPr>
-        <a:defRPr sz="900">
+        <a:defRPr sz="1100">
           <a:solidFill>
             <a:schemeClr val="tx1"/>
           </a:solidFill>
-          <a:latin typeface="Arial" panose="020B0604020202020204" pitchFamily="34" charset="0"/>
-          <a:cs typeface="Arial" panose="020B0604020202020204" pitchFamily="34" charset="0"/>
+          <a:latin typeface="Times New Roman" panose="02020603050405020304" pitchFamily="18" charset="0"/>
+          <a:cs typeface="Times New Roman" panose="02020603050405020304" pitchFamily="18" charset="0"/>
         </a:defRPr>
       </a:pPr>
       <a:endParaRPr lang="en-US"/>
@@ -4207,9 +4224,9 @@
           <c:layoutTarget val="inner"/>
           <c:xMode val="edge"/>
           <c:yMode val="edge"/>
-          <c:x val="0.1938871300846168"/>
+          <c:x val="0.20952598486929627"/>
           <c:y val="6.9762691990973291E-2"/>
-          <c:w val="0.73951353416072685"/>
+          <c:w val="0.72383348200643871"/>
           <c:h val="0.81925120711429644"/>
         </c:manualLayout>
       </c:layout>
@@ -4347,17 +4364,17 @@
               <a:lstStyle/>
               <a:p>
                 <a:pPr>
-                  <a:defRPr sz="1000" b="0" i="0" u="none" strike="noStrike" kern="1200" baseline="0">
+                  <a:defRPr sz="1100" b="0" i="0" u="none" strike="noStrike" kern="1200" baseline="0">
                     <a:solidFill>
                       <a:schemeClr val="tx1"/>
                     </a:solidFill>
-                    <a:latin typeface="Arial" panose="020B0604020202020204" pitchFamily="34" charset="0"/>
+                    <a:latin typeface="Times New Roman" panose="02020603050405020304" pitchFamily="18" charset="0"/>
                     <a:ea typeface="+mn-ea"/>
-                    <a:cs typeface="Arial" panose="020B0604020202020204" pitchFamily="34" charset="0"/>
+                    <a:cs typeface="Times New Roman" panose="02020603050405020304" pitchFamily="18" charset="0"/>
                   </a:defRPr>
                 </a:pPr>
                 <a:r>
-                  <a:rPr lang="en-GB" sz="1000"/>
+                  <a:rPr lang="en-GB"/>
                   <a:t>Parameter number</a:t>
                 </a:r>
               </a:p>
@@ -4384,13 +4401,13 @@
             <a:lstStyle/>
             <a:p>
               <a:pPr>
-                <a:defRPr sz="1000" b="0" i="0" u="none" strike="noStrike" kern="1200" baseline="0">
+                <a:defRPr sz="1100" b="0" i="0" u="none" strike="noStrike" kern="1200" baseline="0">
                   <a:solidFill>
                     <a:schemeClr val="tx1"/>
                   </a:solidFill>
-                  <a:latin typeface="Arial" panose="020B0604020202020204" pitchFamily="34" charset="0"/>
+                  <a:latin typeface="Times New Roman" panose="02020603050405020304" pitchFamily="18" charset="0"/>
                   <a:ea typeface="+mn-ea"/>
-                  <a:cs typeface="Arial" panose="020B0604020202020204" pitchFamily="34" charset="0"/>
+                  <a:cs typeface="Times New Roman" panose="02020603050405020304" pitchFamily="18" charset="0"/>
                 </a:defRPr>
               </a:pPr>
               <a:endParaRPr lang="en-US"/>
@@ -4419,13 +4436,13 @@
           <a:lstStyle/>
           <a:p>
             <a:pPr>
-              <a:defRPr sz="900" b="0" i="0" u="none" strike="noStrike" kern="1200" baseline="0">
+              <a:defRPr sz="1100" b="0" i="0" u="none" strike="noStrike" kern="1200" baseline="0">
                 <a:solidFill>
                   <a:schemeClr val="tx1"/>
                 </a:solidFill>
-                <a:latin typeface="Arial" panose="020B0604020202020204" pitchFamily="34" charset="0"/>
+                <a:latin typeface="Times New Roman" panose="02020603050405020304" pitchFamily="18" charset="0"/>
                 <a:ea typeface="+mn-ea"/>
-                <a:cs typeface="Arial" panose="020B0604020202020204" pitchFamily="34" charset="0"/>
+                <a:cs typeface="Times New Roman" panose="02020603050405020304" pitchFamily="18" charset="0"/>
               </a:defRPr>
             </a:pPr>
             <a:endParaRPr lang="en-US"/>
@@ -4464,17 +4481,17 @@
               <a:lstStyle/>
               <a:p>
                 <a:pPr>
-                  <a:defRPr sz="1000" b="0" i="0" u="none" strike="noStrike" kern="1200" baseline="0">
+                  <a:defRPr sz="1100" b="0" i="0" u="none" strike="noStrike" kern="1200" baseline="0">
                     <a:solidFill>
                       <a:schemeClr val="tx1"/>
                     </a:solidFill>
-                    <a:latin typeface="Arial" panose="020B0604020202020204" pitchFamily="34" charset="0"/>
+                    <a:latin typeface="Times New Roman" panose="02020603050405020304" pitchFamily="18" charset="0"/>
                     <a:ea typeface="+mn-ea"/>
-                    <a:cs typeface="Arial" panose="020B0604020202020204" pitchFamily="34" charset="0"/>
+                    <a:cs typeface="Times New Roman" panose="02020603050405020304" pitchFamily="18" charset="0"/>
                   </a:defRPr>
                 </a:pPr>
                 <a:r>
-                  <a:rPr lang="en-GB" sz="1000"/>
+                  <a:rPr lang="en-GB"/>
                   <a:t>Mean error</a:t>
                 </a:r>
               </a:p>
@@ -4484,8 +4501,8 @@
             <c:manualLayout>
               <c:xMode val="edge"/>
               <c:yMode val="edge"/>
-              <c:x val="1.566121946023669E-2"/>
-              <c:y val="0.31798254484512634"/>
+              <c:x val="7.8212342234170937E-3"/>
+              <c:y val="0.32417257035071173"/>
             </c:manualLayout>
           </c:layout>
           <c:overlay val="0"/>
@@ -4501,13 +4518,13 @@
             <a:lstStyle/>
             <a:p>
               <a:pPr>
-                <a:defRPr sz="1000" b="0" i="0" u="none" strike="noStrike" kern="1200" baseline="0">
+                <a:defRPr sz="1100" b="0" i="0" u="none" strike="noStrike" kern="1200" baseline="0">
                   <a:solidFill>
                     <a:schemeClr val="tx1"/>
                   </a:solidFill>
-                  <a:latin typeface="Arial" panose="020B0604020202020204" pitchFamily="34" charset="0"/>
+                  <a:latin typeface="Times New Roman" panose="02020603050405020304" pitchFamily="18" charset="0"/>
                   <a:ea typeface="+mn-ea"/>
-                  <a:cs typeface="Arial" panose="020B0604020202020204" pitchFamily="34" charset="0"/>
+                  <a:cs typeface="Times New Roman" panose="02020603050405020304" pitchFamily="18" charset="0"/>
                 </a:defRPr>
               </a:pPr>
               <a:endParaRPr lang="en-US"/>
@@ -4536,13 +4553,13 @@
           <a:lstStyle/>
           <a:p>
             <a:pPr>
-              <a:defRPr sz="900" b="0" i="0" u="none" strike="noStrike" kern="1200" baseline="0">
+              <a:defRPr sz="1100" b="0" i="0" u="none" strike="noStrike" kern="1200" baseline="0">
                 <a:solidFill>
                   <a:schemeClr val="tx1"/>
                 </a:solidFill>
-                <a:latin typeface="Arial" panose="020B0604020202020204" pitchFamily="34" charset="0"/>
+                <a:latin typeface="Times New Roman" panose="02020603050405020304" pitchFamily="18" charset="0"/>
                 <a:ea typeface="+mn-ea"/>
-                <a:cs typeface="Arial" panose="020B0604020202020204" pitchFamily="34" charset="0"/>
+                <a:cs typeface="Times New Roman" panose="02020603050405020304" pitchFamily="18" charset="0"/>
               </a:defRPr>
             </a:pPr>
             <a:endParaRPr lang="en-US"/>
@@ -4581,12 +4598,12 @@
     <a:lstStyle/>
     <a:p>
       <a:pPr>
-        <a:defRPr sz="900">
+        <a:defRPr sz="1100">
           <a:solidFill>
             <a:schemeClr val="tx1"/>
           </a:solidFill>
-          <a:latin typeface="Arial" panose="020B0604020202020204" pitchFamily="34" charset="0"/>
-          <a:cs typeface="Arial" panose="020B0604020202020204" pitchFamily="34" charset="0"/>
+          <a:latin typeface="Times New Roman" panose="02020603050405020304" pitchFamily="18" charset="0"/>
+          <a:cs typeface="Times New Roman" panose="02020603050405020304" pitchFamily="18" charset="0"/>
         </a:defRPr>
       </a:pPr>
       <a:endParaRPr lang="en-US"/>
@@ -4621,8 +4638,8 @@
           <c:yMode val="edge"/>
           <c:x val="0.20488121070322893"/>
           <c:y val="6.8090374497059736E-2"/>
-          <c:w val="0.71275893041790006"/>
-          <c:h val="0.74942742185082023"/>
+          <c:w val="0.72843905585890367"/>
+          <c:h val="0.72466728567007122"/>
         </c:manualLayout>
       </c:layout>
       <c:scatterChart>
@@ -4760,17 +4777,17 @@
               <a:lstStyle/>
               <a:p>
                 <a:pPr>
-                  <a:defRPr sz="1000" b="0" i="0" u="none" strike="noStrike" kern="1200" baseline="0">
+                  <a:defRPr sz="1100" b="0" i="0" u="none" strike="noStrike" kern="1200" baseline="0">
                     <a:solidFill>
                       <a:schemeClr val="tx1"/>
                     </a:solidFill>
-                    <a:latin typeface="Arial" panose="020B0604020202020204" pitchFamily="34" charset="0"/>
+                    <a:latin typeface="Times New Roman" panose="02020603050405020304" pitchFamily="18" charset="0"/>
                     <a:ea typeface="+mn-ea"/>
-                    <a:cs typeface="Arial" panose="020B0604020202020204" pitchFamily="34" charset="0"/>
+                    <a:cs typeface="Times New Roman" panose="02020603050405020304" pitchFamily="18" charset="0"/>
                   </a:defRPr>
                 </a:pPr>
                 <a:r>
-                  <a:rPr lang="en-GB" sz="1000"/>
+                  <a:rPr lang="en-GB"/>
                   <a:t>Parameter number</a:t>
                 </a:r>
               </a:p>
@@ -4797,13 +4814,13 @@
             <a:lstStyle/>
             <a:p>
               <a:pPr>
-                <a:defRPr sz="1000" b="0" i="0" u="none" strike="noStrike" kern="1200" baseline="0">
+                <a:defRPr sz="1100" b="0" i="0" u="none" strike="noStrike" kern="1200" baseline="0">
                   <a:solidFill>
                     <a:schemeClr val="tx1"/>
                   </a:solidFill>
-                  <a:latin typeface="Arial" panose="020B0604020202020204" pitchFamily="34" charset="0"/>
+                  <a:latin typeface="Times New Roman" panose="02020603050405020304" pitchFamily="18" charset="0"/>
                   <a:ea typeface="+mn-ea"/>
-                  <a:cs typeface="Arial" panose="020B0604020202020204" pitchFamily="34" charset="0"/>
+                  <a:cs typeface="Times New Roman" panose="02020603050405020304" pitchFamily="18" charset="0"/>
                 </a:defRPr>
               </a:pPr>
               <a:endParaRPr lang="en-US"/>
@@ -4832,13 +4849,13 @@
           <a:lstStyle/>
           <a:p>
             <a:pPr>
-              <a:defRPr sz="900" b="0" i="0" u="none" strike="noStrike" kern="1200" baseline="0">
+              <a:defRPr sz="1100" b="0" i="0" u="none" strike="noStrike" kern="1200" baseline="0">
                 <a:solidFill>
                   <a:schemeClr val="tx1"/>
                 </a:solidFill>
-                <a:latin typeface="Arial" panose="020B0604020202020204" pitchFamily="34" charset="0"/>
+                <a:latin typeface="Times New Roman" panose="02020603050405020304" pitchFamily="18" charset="0"/>
                 <a:ea typeface="+mn-ea"/>
-                <a:cs typeface="Arial" panose="020B0604020202020204" pitchFamily="34" charset="0"/>
+                <a:cs typeface="Times New Roman" panose="02020603050405020304" pitchFamily="18" charset="0"/>
               </a:defRPr>
             </a:pPr>
             <a:endParaRPr lang="en-US"/>
@@ -4877,17 +4894,17 @@
               <a:lstStyle/>
               <a:p>
                 <a:pPr>
-                  <a:defRPr sz="1000" b="0" i="0" u="none" strike="noStrike" kern="1200" baseline="0">
+                  <a:defRPr sz="1100" b="0" i="0" u="none" strike="noStrike" kern="1200" baseline="0">
                     <a:solidFill>
                       <a:schemeClr val="tx1"/>
                     </a:solidFill>
-                    <a:latin typeface="Arial" panose="020B0604020202020204" pitchFamily="34" charset="0"/>
+                    <a:latin typeface="Times New Roman" panose="02020603050405020304" pitchFamily="18" charset="0"/>
                     <a:ea typeface="+mn-ea"/>
-                    <a:cs typeface="Arial" panose="020B0604020202020204" pitchFamily="34" charset="0"/>
+                    <a:cs typeface="Times New Roman" panose="02020603050405020304" pitchFamily="18" charset="0"/>
                   </a:defRPr>
                 </a:pPr>
                 <a:r>
-                  <a:rPr lang="en-GB" sz="1000"/>
+                  <a:rPr lang="en-GB"/>
                   <a:t>Time taken (s)</a:t>
                 </a:r>
               </a:p>
@@ -4897,7 +4914,7 @@
             <c:manualLayout>
               <c:xMode val="edge"/>
               <c:yMode val="edge"/>
-              <c:x val="1.9596761498501439E-2"/>
+              <c:x val="1.1756698777999675E-2"/>
               <c:y val="0.2665735724538611"/>
             </c:manualLayout>
           </c:layout>
@@ -4914,13 +4931,13 @@
             <a:lstStyle/>
             <a:p>
               <a:pPr>
-                <a:defRPr sz="1000" b="0" i="0" u="none" strike="noStrike" kern="1200" baseline="0">
+                <a:defRPr sz="1100" b="0" i="0" u="none" strike="noStrike" kern="1200" baseline="0">
                   <a:solidFill>
                     <a:schemeClr val="tx1"/>
                   </a:solidFill>
-                  <a:latin typeface="Arial" panose="020B0604020202020204" pitchFamily="34" charset="0"/>
+                  <a:latin typeface="Times New Roman" panose="02020603050405020304" pitchFamily="18" charset="0"/>
                   <a:ea typeface="+mn-ea"/>
-                  <a:cs typeface="Arial" panose="020B0604020202020204" pitchFamily="34" charset="0"/>
+                  <a:cs typeface="Times New Roman" panose="02020603050405020304" pitchFamily="18" charset="0"/>
                 </a:defRPr>
               </a:pPr>
               <a:endParaRPr lang="en-US"/>
@@ -4949,13 +4966,13 @@
           <a:lstStyle/>
           <a:p>
             <a:pPr>
-              <a:defRPr sz="900" b="0" i="0" u="none" strike="noStrike" kern="1200" baseline="0">
+              <a:defRPr sz="1100" b="0" i="0" u="none" strike="noStrike" kern="1200" baseline="0">
                 <a:solidFill>
                   <a:schemeClr val="tx1"/>
                 </a:solidFill>
-                <a:latin typeface="Arial" panose="020B0604020202020204" pitchFamily="34" charset="0"/>
+                <a:latin typeface="Times New Roman" panose="02020603050405020304" pitchFamily="18" charset="0"/>
                 <a:ea typeface="+mn-ea"/>
-                <a:cs typeface="Arial" panose="020B0604020202020204" pitchFamily="34" charset="0"/>
+                <a:cs typeface="Times New Roman" panose="02020603050405020304" pitchFamily="18" charset="0"/>
               </a:defRPr>
             </a:pPr>
             <a:endParaRPr lang="en-US"/>
@@ -4994,12 +5011,12 @@
     <a:lstStyle/>
     <a:p>
       <a:pPr>
-        <a:defRPr sz="900">
+        <a:defRPr sz="1100">
           <a:solidFill>
             <a:schemeClr val="tx1"/>
           </a:solidFill>
-          <a:latin typeface="Arial" panose="020B0604020202020204" pitchFamily="34" charset="0"/>
-          <a:cs typeface="Arial" panose="020B0604020202020204" pitchFamily="34" charset="0"/>
+          <a:latin typeface="Times New Roman" panose="02020603050405020304" pitchFamily="18" charset="0"/>
+          <a:cs typeface="Times New Roman" panose="02020603050405020304" pitchFamily="18" charset="0"/>
         </a:defRPr>
       </a:pPr>
       <a:endParaRPr lang="en-US"/>
@@ -5032,9 +5049,9 @@
           <c:layoutTarget val="inner"/>
           <c:xMode val="edge"/>
           <c:yMode val="edge"/>
-          <c:x val="0.16810390861079644"/>
+          <c:x val="0.19720998712871593"/>
           <c:y val="7.4751241053085615E-2"/>
-          <c:w val="0.75687656839837381"/>
+          <c:w val="0.72159628615611593"/>
           <c:h val="0.72852314073554181"/>
         </c:manualLayout>
       </c:layout>
@@ -5229,13 +5246,13 @@
               <a:lstStyle/>
               <a:p>
                 <a:pPr>
-                  <a:defRPr sz="900" b="0" i="0" u="none" strike="noStrike" kern="1200" baseline="0">
+                  <a:defRPr sz="1100" b="0" i="0" u="none" strike="noStrike" kern="1200" baseline="0">
                     <a:solidFill>
                       <a:schemeClr val="tx1"/>
                     </a:solidFill>
-                    <a:latin typeface="Arial" panose="020B0604020202020204" pitchFamily="34" charset="0"/>
+                    <a:latin typeface="Times New Roman" panose="02020603050405020304" pitchFamily="18" charset="0"/>
                     <a:ea typeface="+mn-ea"/>
-                    <a:cs typeface="Arial" panose="020B0604020202020204" pitchFamily="34" charset="0"/>
+                    <a:cs typeface="Times New Roman" panose="02020603050405020304" pitchFamily="18" charset="0"/>
                   </a:defRPr>
                 </a:pPr>
                 <a:r>
@@ -5245,7 +5262,6 @@
               </a:p>
             </c:rich>
           </c:tx>
-          <c:layout/>
           <c:overlay val="0"/>
           <c:spPr>
             <a:noFill/>
@@ -5259,13 +5275,13 @@
             <a:lstStyle/>
             <a:p>
               <a:pPr>
-                <a:defRPr sz="900" b="0" i="0" u="none" strike="noStrike" kern="1200" baseline="0">
+                <a:defRPr sz="1100" b="0" i="0" u="none" strike="noStrike" kern="1200" baseline="0">
                   <a:solidFill>
                     <a:schemeClr val="tx1"/>
                   </a:solidFill>
-                  <a:latin typeface="Arial" panose="020B0604020202020204" pitchFamily="34" charset="0"/>
+                  <a:latin typeface="Times New Roman" panose="02020603050405020304" pitchFamily="18" charset="0"/>
                   <a:ea typeface="+mn-ea"/>
-                  <a:cs typeface="Arial" panose="020B0604020202020204" pitchFamily="34" charset="0"/>
+                  <a:cs typeface="Times New Roman" panose="02020603050405020304" pitchFamily="18" charset="0"/>
                 </a:defRPr>
               </a:pPr>
               <a:endParaRPr lang="en-US"/>
@@ -5294,13 +5310,13 @@
           <a:lstStyle/>
           <a:p>
             <a:pPr>
-              <a:defRPr sz="900" b="0" i="0" u="none" strike="noStrike" kern="1200" baseline="0">
+              <a:defRPr sz="1100" b="0" i="0" u="none" strike="noStrike" kern="1200" baseline="0">
                 <a:solidFill>
                   <a:schemeClr val="tx1"/>
                 </a:solidFill>
-                <a:latin typeface="Arial" panose="020B0604020202020204" pitchFamily="34" charset="0"/>
+                <a:latin typeface="Times New Roman" panose="02020603050405020304" pitchFamily="18" charset="0"/>
                 <a:ea typeface="+mn-ea"/>
-                <a:cs typeface="Arial" panose="020B0604020202020204" pitchFamily="34" charset="0"/>
+                <a:cs typeface="Times New Roman" panose="02020603050405020304" pitchFamily="18" charset="0"/>
               </a:defRPr>
             </a:pPr>
             <a:endParaRPr lang="en-US"/>
@@ -5338,13 +5354,13 @@
               <a:lstStyle/>
               <a:p>
                 <a:pPr>
-                  <a:defRPr sz="900" b="0" i="0" u="none" strike="noStrike" kern="1200" baseline="0">
+                  <a:defRPr sz="1100" b="0" i="0" u="none" strike="noStrike" kern="1200" baseline="0">
                     <a:solidFill>
                       <a:schemeClr val="tx1"/>
                     </a:solidFill>
-                    <a:latin typeface="Arial" panose="020B0604020202020204" pitchFamily="34" charset="0"/>
+                    <a:latin typeface="Times New Roman" panose="02020603050405020304" pitchFamily="18" charset="0"/>
                     <a:ea typeface="+mn-ea"/>
-                    <a:cs typeface="Arial" panose="020B0604020202020204" pitchFamily="34" charset="0"/>
+                    <a:cs typeface="Times New Roman" panose="02020603050405020304" pitchFamily="18" charset="0"/>
                   </a:defRPr>
                 </a:pPr>
                 <a:r>
@@ -5354,7 +5370,6 @@
               </a:p>
             </c:rich>
           </c:tx>
-          <c:layout/>
           <c:overlay val="0"/>
           <c:spPr>
             <a:noFill/>
@@ -5368,13 +5383,13 @@
             <a:lstStyle/>
             <a:p>
               <a:pPr>
-                <a:defRPr sz="900" b="0" i="0" u="none" strike="noStrike" kern="1200" baseline="0">
+                <a:defRPr sz="1100" b="0" i="0" u="none" strike="noStrike" kern="1200" baseline="0">
                   <a:solidFill>
                     <a:schemeClr val="tx1"/>
                   </a:solidFill>
-                  <a:latin typeface="Arial" panose="020B0604020202020204" pitchFamily="34" charset="0"/>
+                  <a:latin typeface="Times New Roman" panose="02020603050405020304" pitchFamily="18" charset="0"/>
                   <a:ea typeface="+mn-ea"/>
-                  <a:cs typeface="Arial" panose="020B0604020202020204" pitchFamily="34" charset="0"/>
+                  <a:cs typeface="Times New Roman" panose="02020603050405020304" pitchFamily="18" charset="0"/>
                 </a:defRPr>
               </a:pPr>
               <a:endParaRPr lang="en-US"/>
@@ -5403,13 +5418,13 @@
           <a:lstStyle/>
           <a:p>
             <a:pPr>
-              <a:defRPr sz="900" b="0" i="0" u="none" strike="noStrike" kern="1200" baseline="0">
+              <a:defRPr sz="1100" b="0" i="0" u="none" strike="noStrike" kern="1200" baseline="0">
                 <a:solidFill>
                   <a:schemeClr val="tx1"/>
                 </a:solidFill>
-                <a:latin typeface="Arial" panose="020B0604020202020204" pitchFamily="34" charset="0"/>
+                <a:latin typeface="Times New Roman" panose="02020603050405020304" pitchFamily="18" charset="0"/>
                 <a:ea typeface="+mn-ea"/>
-                <a:cs typeface="Arial" panose="020B0604020202020204" pitchFamily="34" charset="0"/>
+                <a:cs typeface="Times New Roman" panose="02020603050405020304" pitchFamily="18" charset="0"/>
               </a:defRPr>
             </a:pPr>
             <a:endParaRPr lang="en-US"/>
@@ -5433,10 +5448,10 @@
         <c:manualLayout>
           <c:xMode val="edge"/>
           <c:yMode val="edge"/>
-          <c:x val="0.53345700466391133"/>
+          <c:x val="0.46681647153964634"/>
           <c:y val="7.970668011902414E-2"/>
-          <c:w val="0.38661571654777965"/>
-          <c:h val="0.17267416781815922"/>
+          <c:w val="0.44933621831179371"/>
+          <c:h val="0.17886420186334645"/>
         </c:manualLayout>
       </c:layout>
       <c:overlay val="0"/>
@@ -5456,13 +5471,13 @@
         <a:lstStyle/>
         <a:p>
           <a:pPr>
-            <a:defRPr sz="800" b="0" i="0" u="none" strike="noStrike" kern="1200" baseline="0">
+            <a:defRPr sz="1100" b="0" i="0" u="none" strike="noStrike" kern="1200" baseline="0">
               <a:solidFill>
                 <a:schemeClr val="tx1"/>
               </a:solidFill>
-              <a:latin typeface="Arial" panose="020B0604020202020204" pitchFamily="34" charset="0"/>
+              <a:latin typeface="Times New Roman" panose="02020603050405020304" pitchFamily="18" charset="0"/>
               <a:ea typeface="+mn-ea"/>
-              <a:cs typeface="Arial" panose="020B0604020202020204" pitchFamily="34" charset="0"/>
+              <a:cs typeface="Times New Roman" panose="02020603050405020304" pitchFamily="18" charset="0"/>
             </a:defRPr>
           </a:pPr>
           <a:endParaRPr lang="en-US"/>
@@ -5490,12 +5505,12 @@
     <a:lstStyle/>
     <a:p>
       <a:pPr>
-        <a:defRPr sz="900">
+        <a:defRPr sz="1100">
           <a:solidFill>
             <a:schemeClr val="tx1"/>
           </a:solidFill>
-          <a:latin typeface="Arial" panose="020B0604020202020204" pitchFamily="34" charset="0"/>
-          <a:cs typeface="Arial" panose="020B0604020202020204" pitchFamily="34" charset="0"/>
+          <a:latin typeface="Times New Roman" panose="02020603050405020304" pitchFamily="18" charset="0"/>
+          <a:cs typeface="Times New Roman" panose="02020603050405020304" pitchFamily="18" charset="0"/>
         </a:defRPr>
       </a:pPr>
       <a:endParaRPr lang="en-US"/>
@@ -5528,10 +5543,10 @@
           <c:layoutTarget val="inner"/>
           <c:xMode val="edge"/>
           <c:yMode val="edge"/>
-          <c:x val="0.16256925645956349"/>
+          <c:x val="0.20363266528179469"/>
           <c:y val="6.6324021475031511E-2"/>
-          <c:w val="0.77460251807998715"/>
-          <c:h val="0.82355234843555414"/>
+          <c:w val="0.7151736080030372"/>
+          <c:h val="0.78641214416443073"/>
         </c:manualLayout>
       </c:layout>
       <c:scatterChart>
@@ -5725,20 +5740,19 @@
               <a:lstStyle/>
               <a:p>
                 <a:pPr>
-                  <a:defRPr sz="800" b="0" i="0" u="none" strike="noStrike" kern="1200" baseline="0">
+                  <a:defRPr sz="1100" b="0" i="0" u="none" strike="noStrike" kern="1200" baseline="0">
                     <a:solidFill>
                       <a:schemeClr val="tx1"/>
                     </a:solidFill>
-                    <a:latin typeface="+mn-lt"/>
+                    <a:latin typeface="Times New Roman" panose="02020603050405020304" pitchFamily="18" charset="0"/>
                     <a:ea typeface="+mn-ea"/>
-                    <a:cs typeface="+mn-cs"/>
+                    <a:cs typeface="Times New Roman" panose="02020603050405020304" pitchFamily="18" charset="0"/>
                   </a:defRPr>
                 </a:pPr>
                 <a:r>
-                  <a:rPr lang="en-GB" sz="1000"/>
+                  <a:rPr lang="en-GB"/>
                   <a:t>factr</a:t>
                 </a:r>
-                <a:endParaRPr lang="en-GB"/>
               </a:p>
             </c:rich>
           </c:tx>
@@ -5763,13 +5777,13 @@
             <a:lstStyle/>
             <a:p>
               <a:pPr>
-                <a:defRPr sz="800" b="0" i="0" u="none" strike="noStrike" kern="1200" baseline="0">
+                <a:defRPr sz="1100" b="0" i="0" u="none" strike="noStrike" kern="1200" baseline="0">
                   <a:solidFill>
                     <a:schemeClr val="tx1"/>
                   </a:solidFill>
-                  <a:latin typeface="+mn-lt"/>
+                  <a:latin typeface="Times New Roman" panose="02020603050405020304" pitchFamily="18" charset="0"/>
                   <a:ea typeface="+mn-ea"/>
-                  <a:cs typeface="+mn-cs"/>
+                  <a:cs typeface="Times New Roman" panose="02020603050405020304" pitchFamily="18" charset="0"/>
                 </a:defRPr>
               </a:pPr>
               <a:endParaRPr lang="en-US"/>
@@ -5798,13 +5812,13 @@
           <a:lstStyle/>
           <a:p>
             <a:pPr>
-              <a:defRPr sz="800" b="0" i="0" u="none" strike="noStrike" kern="1200" baseline="0">
+              <a:defRPr sz="1100" b="0" i="0" u="none" strike="noStrike" kern="1200" baseline="0">
                 <a:solidFill>
                   <a:schemeClr val="tx1"/>
                 </a:solidFill>
-                <a:latin typeface="+mn-lt"/>
+                <a:latin typeface="Times New Roman" panose="02020603050405020304" pitchFamily="18" charset="0"/>
                 <a:ea typeface="+mn-ea"/>
-                <a:cs typeface="+mn-cs"/>
+                <a:cs typeface="Times New Roman" panose="02020603050405020304" pitchFamily="18" charset="0"/>
               </a:defRPr>
             </a:pPr>
             <a:endParaRPr lang="en-US"/>
@@ -5843,23 +5857,22 @@
               <a:lstStyle/>
               <a:p>
                 <a:pPr>
-                  <a:defRPr sz="1000" b="0" i="0" u="none" strike="noStrike" kern="1200" baseline="0">
+                  <a:defRPr sz="1100" b="0" i="0" u="none" strike="noStrike" kern="1200" baseline="0">
                     <a:solidFill>
                       <a:schemeClr val="tx1"/>
                     </a:solidFill>
-                    <a:latin typeface="+mn-lt"/>
+                    <a:latin typeface="Times New Roman" panose="02020603050405020304" pitchFamily="18" charset="0"/>
                     <a:ea typeface="+mn-ea"/>
-                    <a:cs typeface="+mn-cs"/>
+                    <a:cs typeface="Times New Roman" panose="02020603050405020304" pitchFamily="18" charset="0"/>
                   </a:defRPr>
                 </a:pPr>
                 <a:r>
-                  <a:rPr lang="en-GB" sz="1000"/>
-                  <a:t>mean error</a:t>
+                  <a:rPr lang="en-GB"/>
+                  <a:t>Mean error</a:t>
                 </a:r>
               </a:p>
             </c:rich>
           </c:tx>
-          <c:layout/>
           <c:overlay val="0"/>
           <c:spPr>
             <a:noFill/>
@@ -5873,13 +5886,13 @@
             <a:lstStyle/>
             <a:p>
               <a:pPr>
-                <a:defRPr sz="1000" b="0" i="0" u="none" strike="noStrike" kern="1200" baseline="0">
+                <a:defRPr sz="1100" b="0" i="0" u="none" strike="noStrike" kern="1200" baseline="0">
                   <a:solidFill>
                     <a:schemeClr val="tx1"/>
                   </a:solidFill>
-                  <a:latin typeface="+mn-lt"/>
+                  <a:latin typeface="Times New Roman" panose="02020603050405020304" pitchFamily="18" charset="0"/>
                   <a:ea typeface="+mn-ea"/>
-                  <a:cs typeface="+mn-cs"/>
+                  <a:cs typeface="Times New Roman" panose="02020603050405020304" pitchFamily="18" charset="0"/>
                 </a:defRPr>
               </a:pPr>
               <a:endParaRPr lang="en-US"/>
@@ -5908,13 +5921,13 @@
           <a:lstStyle/>
           <a:p>
             <a:pPr>
-              <a:defRPr sz="800" b="0" i="0" u="none" strike="noStrike" kern="1200" baseline="0">
+              <a:defRPr sz="1100" b="0" i="0" u="none" strike="noStrike" kern="1200" baseline="0">
                 <a:solidFill>
                   <a:schemeClr val="tx1"/>
                 </a:solidFill>
-                <a:latin typeface="+mn-lt"/>
+                <a:latin typeface="Times New Roman" panose="02020603050405020304" pitchFamily="18" charset="0"/>
                 <a:ea typeface="+mn-ea"/>
-                <a:cs typeface="+mn-cs"/>
+                <a:cs typeface="Times New Roman" panose="02020603050405020304" pitchFamily="18" charset="0"/>
               </a:defRPr>
             </a:pPr>
             <a:endParaRPr lang="en-US"/>
@@ -5938,10 +5951,10 @@
         <c:manualLayout>
           <c:xMode val="edge"/>
           <c:yMode val="edge"/>
-          <c:x val="0.66903175225401801"/>
-          <c:y val="0.68994363169784834"/>
-          <c:w val="0.31891942193602207"/>
-          <c:h val="0.20743340837667135"/>
+          <c:x val="0.44558996471971773"/>
+          <c:y val="0.68375359765266119"/>
+          <c:w val="0.471800775981011"/>
+          <c:h val="0.16410316398472474"/>
         </c:manualLayout>
       </c:layout>
       <c:overlay val="0"/>
@@ -5961,13 +5974,13 @@
         <a:lstStyle/>
         <a:p>
           <a:pPr>
-            <a:defRPr sz="800" b="0" i="0" u="none" strike="noStrike" kern="1200" baseline="0">
+            <a:defRPr sz="1100" b="0" i="0" u="none" strike="noStrike" kern="1200" baseline="0">
               <a:solidFill>
                 <a:schemeClr val="tx1"/>
               </a:solidFill>
-              <a:latin typeface="+mn-lt"/>
+              <a:latin typeface="Times New Roman" panose="02020603050405020304" pitchFamily="18" charset="0"/>
               <a:ea typeface="+mn-ea"/>
-              <a:cs typeface="+mn-cs"/>
+              <a:cs typeface="Times New Roman" panose="02020603050405020304" pitchFamily="18" charset="0"/>
             </a:defRPr>
           </a:pPr>
           <a:endParaRPr lang="en-US"/>
@@ -5995,10 +6008,12 @@
     <a:lstStyle/>
     <a:p>
       <a:pPr>
-        <a:defRPr sz="800">
+        <a:defRPr sz="1100">
           <a:solidFill>
             <a:schemeClr val="tx1"/>
           </a:solidFill>
+          <a:latin typeface="Times New Roman" panose="02020603050405020304" pitchFamily="18" charset="0"/>
+          <a:cs typeface="Times New Roman" panose="02020603050405020304" pitchFamily="18" charset="0"/>
         </a:defRPr>
       </a:pPr>
       <a:endParaRPr lang="en-US"/>
@@ -6031,10 +6046,10 @@
           <c:layoutTarget val="inner"/>
           <c:xMode val="edge"/>
           <c:yMode val="edge"/>
-          <c:x val="0.18127871490771164"/>
+          <c:x val="0.20479879744549767"/>
           <c:y val="4.856934665896568E-2"/>
-          <c:w val="0.73573909723891695"/>
-          <c:h val="0.77612986398984252"/>
+          <c:w val="0.71221876861629063"/>
+          <c:h val="0.74517969376390625"/>
         </c:manualLayout>
       </c:layout>
       <c:scatterChart>
@@ -6282,23 +6297,22 @@
               <a:lstStyle/>
               <a:p>
                 <a:pPr>
-                  <a:defRPr sz="1000" b="0" i="0" u="none" strike="noStrike" kern="1200" baseline="0">
+                  <a:defRPr sz="1100" b="0" i="0" u="none" strike="noStrike" kern="1200" baseline="0">
                     <a:solidFill>
                       <a:schemeClr val="tx1"/>
                     </a:solidFill>
-                    <a:latin typeface="Arial" panose="020B0604020202020204" pitchFamily="34" charset="0"/>
+                    <a:latin typeface="Times New Roman" panose="02020603050405020304" pitchFamily="18" charset="0"/>
                     <a:ea typeface="+mn-ea"/>
-                    <a:cs typeface="Arial" panose="020B0604020202020204" pitchFamily="34" charset="0"/>
+                    <a:cs typeface="Times New Roman" panose="02020603050405020304" pitchFamily="18" charset="0"/>
                   </a:defRPr>
                 </a:pPr>
                 <a:r>
-                  <a:rPr lang="en-GB" sz="1000"/>
+                  <a:rPr lang="en-GB"/>
                   <a:t>Training Points used</a:t>
                 </a:r>
               </a:p>
             </c:rich>
           </c:tx>
-          <c:layout/>
           <c:overlay val="0"/>
           <c:spPr>
             <a:noFill/>
@@ -6312,13 +6326,13 @@
             <a:lstStyle/>
             <a:p>
               <a:pPr>
-                <a:defRPr sz="1000" b="0" i="0" u="none" strike="noStrike" kern="1200" baseline="0">
+                <a:defRPr sz="1100" b="0" i="0" u="none" strike="noStrike" kern="1200" baseline="0">
                   <a:solidFill>
                     <a:schemeClr val="tx1"/>
                   </a:solidFill>
-                  <a:latin typeface="Arial" panose="020B0604020202020204" pitchFamily="34" charset="0"/>
+                  <a:latin typeface="Times New Roman" panose="02020603050405020304" pitchFamily="18" charset="0"/>
                   <a:ea typeface="+mn-ea"/>
-                  <a:cs typeface="Arial" panose="020B0604020202020204" pitchFamily="34" charset="0"/>
+                  <a:cs typeface="Times New Roman" panose="02020603050405020304" pitchFamily="18" charset="0"/>
                 </a:defRPr>
               </a:pPr>
               <a:endParaRPr lang="en-US"/>
@@ -6347,13 +6361,13 @@
           <a:lstStyle/>
           <a:p>
             <a:pPr>
-              <a:defRPr sz="900" b="0" i="0" u="none" strike="noStrike" kern="1200" baseline="0">
+              <a:defRPr sz="1100" b="0" i="0" u="none" strike="noStrike" kern="1200" baseline="0">
                 <a:solidFill>
                   <a:schemeClr val="tx1"/>
                 </a:solidFill>
-                <a:latin typeface="Arial" panose="020B0604020202020204" pitchFamily="34" charset="0"/>
+                <a:latin typeface="Times New Roman" panose="02020603050405020304" pitchFamily="18" charset="0"/>
                 <a:ea typeface="+mn-ea"/>
-                <a:cs typeface="Arial" panose="020B0604020202020204" pitchFamily="34" charset="0"/>
+                <a:cs typeface="Times New Roman" panose="02020603050405020304" pitchFamily="18" charset="0"/>
               </a:defRPr>
             </a:pPr>
             <a:endParaRPr lang="en-US"/>
@@ -6391,17 +6405,17 @@
               <a:lstStyle/>
               <a:p>
                 <a:pPr>
-                  <a:defRPr sz="1000" b="0" i="0" u="none" strike="noStrike" kern="1200" baseline="0">
+                  <a:defRPr sz="1100" b="0" i="0" u="none" strike="noStrike" kern="1200" baseline="0">
                     <a:solidFill>
                       <a:schemeClr val="tx1"/>
                     </a:solidFill>
-                    <a:latin typeface="Arial" panose="020B0604020202020204" pitchFamily="34" charset="0"/>
+                    <a:latin typeface="Times New Roman" panose="02020603050405020304" pitchFamily="18" charset="0"/>
                     <a:ea typeface="+mn-ea"/>
-                    <a:cs typeface="Arial" panose="020B0604020202020204" pitchFamily="34" charset="0"/>
+                    <a:cs typeface="Times New Roman" panose="02020603050405020304" pitchFamily="18" charset="0"/>
                   </a:defRPr>
                 </a:pPr>
                 <a:r>
-                  <a:rPr lang="en-GB" sz="1000"/>
+                  <a:rPr lang="en-GB"/>
                   <a:t>Time taken (s)</a:t>
                 </a:r>
               </a:p>
@@ -6428,13 +6442,13 @@
             <a:lstStyle/>
             <a:p>
               <a:pPr>
-                <a:defRPr sz="1000" b="0" i="0" u="none" strike="noStrike" kern="1200" baseline="0">
+                <a:defRPr sz="1100" b="0" i="0" u="none" strike="noStrike" kern="1200" baseline="0">
                   <a:solidFill>
                     <a:schemeClr val="tx1"/>
                   </a:solidFill>
-                  <a:latin typeface="Arial" panose="020B0604020202020204" pitchFamily="34" charset="0"/>
+                  <a:latin typeface="Times New Roman" panose="02020603050405020304" pitchFamily="18" charset="0"/>
                   <a:ea typeface="+mn-ea"/>
-                  <a:cs typeface="Arial" panose="020B0604020202020204" pitchFamily="34" charset="0"/>
+                  <a:cs typeface="Times New Roman" panose="02020603050405020304" pitchFamily="18" charset="0"/>
                 </a:defRPr>
               </a:pPr>
               <a:endParaRPr lang="en-US"/>
@@ -6463,13 +6477,13 @@
           <a:lstStyle/>
           <a:p>
             <a:pPr>
-              <a:defRPr sz="900" b="0" i="0" u="none" strike="noStrike" kern="1200" baseline="0">
+              <a:defRPr sz="1100" b="0" i="0" u="none" strike="noStrike" kern="1200" baseline="0">
                 <a:solidFill>
                   <a:schemeClr val="tx1"/>
                 </a:solidFill>
-                <a:latin typeface="Arial" panose="020B0604020202020204" pitchFamily="34" charset="0"/>
+                <a:latin typeface="Times New Roman" panose="02020603050405020304" pitchFamily="18" charset="0"/>
                 <a:ea typeface="+mn-ea"/>
-                <a:cs typeface="Arial" panose="020B0604020202020204" pitchFamily="34" charset="0"/>
+                <a:cs typeface="Times New Roman" panose="02020603050405020304" pitchFamily="18" charset="0"/>
               </a:defRPr>
             </a:pPr>
             <a:endParaRPr lang="en-US"/>
@@ -6487,6 +6501,48 @@
         <a:effectLst/>
       </c:spPr>
     </c:plotArea>
+    <c:legend>
+      <c:legendPos val="r"/>
+      <c:layout>
+        <c:manualLayout>
+          <c:xMode val="edge"/>
+          <c:yMode val="edge"/>
+          <c:x val="0.20608746917219437"/>
+          <c:y val="5.3957600703811753E-2"/>
+          <c:w val="0.27646839127468925"/>
+          <c:h val="0.22356063430789813"/>
+        </c:manualLayout>
+      </c:layout>
+      <c:overlay val="0"/>
+      <c:spPr>
+        <a:solidFill>
+          <a:schemeClr val="bg1"/>
+        </a:solidFill>
+        <a:ln>
+          <a:solidFill>
+            <a:schemeClr val="tx1"/>
+          </a:solidFill>
+        </a:ln>
+        <a:effectLst/>
+      </c:spPr>
+      <c:txPr>
+        <a:bodyPr rot="0" spcFirstLastPara="1" vertOverflow="ellipsis" vert="horz" wrap="square" anchor="ctr" anchorCtr="1"/>
+        <a:lstStyle/>
+        <a:p>
+          <a:pPr>
+            <a:defRPr sz="1100" b="0" i="0" u="none" strike="noStrike" kern="1200" baseline="0">
+              <a:solidFill>
+                <a:schemeClr val="tx1"/>
+              </a:solidFill>
+              <a:latin typeface="Times New Roman" panose="02020603050405020304" pitchFamily="18" charset="0"/>
+              <a:ea typeface="+mn-ea"/>
+              <a:cs typeface="Times New Roman" panose="02020603050405020304" pitchFamily="18" charset="0"/>
+            </a:defRPr>
+          </a:pPr>
+          <a:endParaRPr lang="en-US"/>
+        </a:p>
+      </c:txPr>
+    </c:legend>
     <c:plotVisOnly val="1"/>
     <c:dispBlanksAs val="gap"/>
     <c:showDLblsOverMax val="0"/>
@@ -6497,10 +6553,7 @@
     </a:solidFill>
     <a:ln w="9525" cap="flat" cmpd="sng" algn="ctr">
       <a:solidFill>
-        <a:schemeClr val="tx1">
-          <a:lumMod val="15000"/>
-          <a:lumOff val="85000"/>
-        </a:schemeClr>
+        <a:schemeClr val="tx1"/>
       </a:solidFill>
       <a:round/>
     </a:ln>
@@ -6511,12 +6564,12 @@
     <a:lstStyle/>
     <a:p>
       <a:pPr>
-        <a:defRPr sz="900">
+        <a:defRPr sz="1100">
           <a:solidFill>
             <a:schemeClr val="tx1"/>
           </a:solidFill>
-          <a:latin typeface="Arial" panose="020B0604020202020204" pitchFamily="34" charset="0"/>
-          <a:cs typeface="Arial" panose="020B0604020202020204" pitchFamily="34" charset="0"/>
+          <a:latin typeface="Times New Roman" panose="02020603050405020304" pitchFamily="18" charset="0"/>
+          <a:cs typeface="Times New Roman" panose="02020603050405020304" pitchFamily="18" charset="0"/>
         </a:defRPr>
       </a:pPr>
       <a:endParaRPr lang="en-US"/>
@@ -12354,7 +12407,7 @@
 </file>
 
 <file path=customXml/itemProps1.xml><?xml version="1.0" encoding="utf-8"?>
-<ds:datastoreItem xmlns:ds="http://schemas.openxmlformats.org/officeDocument/2006/customXml" ds:itemID="{CA05C415-DFD6-4062-B575-6D1950AB724B}">
+<ds:datastoreItem xmlns:ds="http://schemas.openxmlformats.org/officeDocument/2006/customXml" ds:itemID="{D03B7C46-38C6-41A9-B8E8-95B98701957C}">
   <ds:schemaRefs>
     <ds:schemaRef ds:uri="http://schemas.openxmlformats.org/officeDocument/2006/bibliography"/>
   </ds:schemaRefs>

</xml_diff>